<commit_message>
Update Word styles for simple template
</commit_message>
<xml_diff>
--- a/src/word-styles-02.docx
+++ b/src/word-styles-02.docx
@@ -1422,15 +1422,9 @@
   <w:style w:type="paragraph" w:styleId="BodyText">
     <w:name w:val="Body Text"/>
     <w:basedOn w:val="Normal"/>
+    <w:next w:val="Normal"/>
     <w:qFormat/>
-    <w:rsid w:val="00B11CA2"/>
-    <w:pPr>
-      <w:spacing w:after="120"/>
-    </w:pPr>
-    <w:rPr>
-      <w:rFonts w:ascii="Calibri" w:hAnsi="Calibri"/>
-      <w:sz w:val="22"/>
-    </w:rPr>
+    <w:rsid w:val="00724C40"/>
   </w:style>
   <w:style w:type="paragraph" w:customStyle="1" w:styleId="FirstParagraph">
     <w:name w:val="First Paragraph"/>

</xml_diff>

<commit_message>
Don't allow caption span multiple pages
</commit_message>
<xml_diff>
--- a/src/word-styles-02.docx
+++ b/src/word-styles-02.docx
@@ -1596,8 +1596,10 @@
     <w:basedOn w:val="Normal"/>
     <w:link w:val="CaptionChar"/>
     <w:qFormat/>
-    <w:rsid w:val="001F4B0E"/>
+    <w:rsid w:val="00C07D6F"/>
     <w:pPr>
+      <w:keepLines/>
+      <w:widowControl/>
       <w:spacing w:after="80"/>
     </w:pPr>
     <w:rPr>
@@ -1631,9 +1633,10 @@
     <w:name w:val="Caption Char"/>
     <w:basedOn w:val="DefaultParagraphFont"/>
     <w:link w:val="Caption"/>
-    <w:rsid w:val="001F4B0E"/>
+    <w:rsid w:val="00C07D6F"/>
     <w:rPr>
       <w:rFonts w:ascii="Arial" w:hAnsi="Arial"/>
+      <w:color w:val="000000" w:themeColor="text1"/>
       <w:sz w:val="18"/>
     </w:rPr>
   </w:style>
@@ -1643,6 +1646,7 @@
     <w:link w:val="SourceCode"/>
     <w:rPr>
       <w:rFonts w:ascii="Consolas" w:hAnsi="Consolas"/>
+      <w:color w:val="000000" w:themeColor="text1"/>
       <w:sz w:val="22"/>
     </w:rPr>
   </w:style>
@@ -1651,6 +1655,7 @@
     <w:basedOn w:val="CaptionChar"/>
     <w:rPr>
       <w:rFonts w:ascii="Arial" w:hAnsi="Arial"/>
+      <w:color w:val="000000" w:themeColor="text1"/>
       <w:sz w:val="18"/>
       <w:vertAlign w:val="superscript"/>
     </w:rPr>
@@ -1811,6 +1816,7 @@
     <w:basedOn w:val="VerbatimChar"/>
     <w:rPr>
       <w:rFonts w:ascii="Consolas" w:hAnsi="Consolas"/>
+      <w:color w:val="000000" w:themeColor="text1"/>
       <w:sz w:val="22"/>
     </w:rPr>
   </w:style>
@@ -1907,6 +1913,7 @@
     <w:basedOn w:val="VerbatimChar"/>
     <w:rPr>
       <w:rFonts w:ascii="Consolas" w:hAnsi="Consolas"/>
+      <w:color w:val="000000" w:themeColor="text1"/>
       <w:sz w:val="22"/>
     </w:rPr>
   </w:style>
@@ -1915,6 +1922,7 @@
     <w:basedOn w:val="VerbatimChar"/>
     <w:rPr>
       <w:rFonts w:ascii="Consolas" w:hAnsi="Consolas"/>
+      <w:color w:val="000000" w:themeColor="text1"/>
       <w:sz w:val="22"/>
     </w:rPr>
   </w:style>
@@ -1941,6 +1949,7 @@
     <w:basedOn w:val="VerbatimChar"/>
     <w:rPr>
       <w:rFonts w:ascii="Consolas" w:hAnsi="Consolas"/>
+      <w:color w:val="000000" w:themeColor="text1"/>
       <w:sz w:val="22"/>
     </w:rPr>
   </w:style>
@@ -1991,6 +2000,7 @@
     <w:basedOn w:val="VerbatimChar"/>
     <w:rPr>
       <w:rFonts w:ascii="Consolas" w:hAnsi="Consolas"/>
+      <w:color w:val="000000" w:themeColor="text1"/>
       <w:sz w:val="22"/>
     </w:rPr>
   </w:style>

</xml_diff>

<commit_message>
Alter table and figure styles
</commit_message>
<xml_diff>
--- a/src/word-styles-02.docx
+++ b/src/word-styles-02.docx
@@ -100,10 +100,10 @@
         <w:tblLook w:val="07E0" w:firstRow="1" w:lastRow="1" w:firstColumn="1" w:lastColumn="1" w:noHBand="1" w:noVBand="1"/>
       </w:tblPr>
       <w:tblGrid>
-        <w:gridCol w:w="676"/>
-        <w:gridCol w:w="546"/>
-        <w:gridCol w:w="787"/>
-        <w:gridCol w:w="827"/>
+        <w:gridCol w:w="766"/>
+        <w:gridCol w:w="625"/>
+        <w:gridCol w:w="893"/>
+        <w:gridCol w:w="945"/>
       </w:tblGrid>
       <w:tr>
         <w:trPr>
@@ -1437,21 +1437,20 @@
     <w:basedOn w:val="Normal"/>
     <w:next w:val="Normal"/>
     <w:qFormat/>
-    <w:rsid w:val="006F288B"/>
+    <w:rsid w:val="00FE096C"/>
     <w:pPr>
       <w:spacing w:before="36" w:after="36"/>
     </w:pPr>
-    <w:rPr>
-      <w:rFonts w:ascii="Arial" w:hAnsi="Arial"/>
-      <w:sz w:val="18"/>
-    </w:rPr>
   </w:style>
   <w:style w:type="paragraph" w:styleId="Title">
     <w:name w:val="Title"/>
     <w:basedOn w:val="Heading1"/>
     <w:next w:val="BodyText"/>
     <w:qFormat/>
-    <w:rsid w:val="008B50B5"/>
+    <w:rsid w:val="00201B91"/>
+    <w:pPr>
+      <w:spacing w:before="0"/>
+    </w:pPr>
     <w:rPr>
       <w:bCs w:val="0"/>
       <w:szCs w:val="36"/>
@@ -1621,6 +1620,10 @@
   <w:style w:type="paragraph" w:customStyle="1" w:styleId="Figure">
     <w:name w:val="Figure"/>
     <w:basedOn w:val="Normal"/>
+    <w:rsid w:val="00B11858"/>
+    <w:pPr>
+      <w:spacing w:after="0"/>
+    </w:pPr>
   </w:style>
   <w:style w:type="paragraph" w:customStyle="1" w:styleId="CaptionedFigure">
     <w:name w:val="Captioned Figure"/>

</xml_diff>

<commit_message>
Create separate captions for figures, tables
</commit_message>
<xml_diff>
--- a/src/word-styles-02.docx
+++ b/src/word-styles-02.docx
@@ -346,6 +346,25 @@
       </w:tr>
     </w:tbl>
     <w:p/>
+    <w:p>
+      <w:r>
+        <w:rPr>
+          <w:rStyle w:val="FigurecaptionChar"/>
+        </w:rPr>
+        <w:t>Figure 1. Example of a figure caption</w:t>
+      </w:r>
+      <w:r>
+        <w:t xml:space="preserve">. </w:t>
+      </w:r>
+    </w:p>
+    <w:p>
+      <w:pPr>
+        <w:pStyle w:val="TableCaption"/>
+      </w:pPr>
+      <w:r>
+        <w:t xml:space="preserve">Table 1. Example of a table caption. </w:t>
+      </w:r>
+    </w:p>
     <w:sectPr>
       <w:pgSz w:w="12240" w:h="15840"/>
       <w:pgMar w:top="1440" w:right="1440" w:bottom="1440" w:left="1440" w:header="720" w:footer="720" w:gutter="0"/>
@@ -1481,7 +1500,10 @@
     <w:basedOn w:val="Normal"/>
     <w:next w:val="Normal"/>
     <w:qFormat/>
-    <w:rsid w:val="001F4B0E"/>
+    <w:rsid w:val="00FE3FCA"/>
+    <w:pPr>
+      <w:spacing w:after="80"/>
+    </w:pPr>
   </w:style>
   <w:style w:type="paragraph" w:customStyle="1" w:styleId="Abstract">
     <w:name w:val="Abstract"/>
@@ -1532,9 +1554,9 @@
     <w:semiHidden/>
     <w:unhideWhenUsed/>
     <w:qFormat/>
-    <w:rsid w:val="006F288B"/>
-    <w:pPr>
-      <w:spacing w:after="0"/>
+    <w:rsid w:val="007417BB"/>
+    <w:pPr>
+      <w:spacing w:after="120"/>
     </w:pPr>
     <w:rPr>
       <w:rFonts w:ascii="Arial" w:hAnsi="Arial"/>
@@ -1609,6 +1631,8 @@
   <w:style w:type="paragraph" w:customStyle="1" w:styleId="TableCaption">
     <w:name w:val="Table Caption"/>
     <w:basedOn w:val="Caption"/>
+    <w:qFormat/>
+    <w:rsid w:val="00617A9E"/>
     <w:pPr>
       <w:keepNext/>
     </w:pPr>
@@ -2082,6 +2106,28 @@
         <w:shd w:val="clear" w:color="auto" w:fill="808080" w:themeFill="text1" w:themeFillTint="7F"/>
       </w:tcPr>
     </w:tblStylePr>
+  </w:style>
+  <w:style w:type="paragraph" w:customStyle="1" w:styleId="Figurecaption">
+    <w:name w:val="Figure caption"/>
+    <w:basedOn w:val="Caption"/>
+    <w:next w:val="Normal"/>
+    <w:link w:val="FigurecaptionChar"/>
+    <w:qFormat/>
+    <w:rsid w:val="00C23DF3"/>
+    <w:pPr>
+      <w:spacing w:after="240"/>
+    </w:pPr>
+  </w:style>
+  <w:style w:type="character" w:customStyle="1" w:styleId="FigurecaptionChar">
+    <w:name w:val="Figure caption Char"/>
+    <w:basedOn w:val="CaptionChar"/>
+    <w:link w:val="Figurecaption"/>
+    <w:rsid w:val="00C23DF3"/>
+    <w:rPr>
+      <w:rFonts w:ascii="Arial" w:hAnsi="Arial"/>
+      <w:color w:val="000000" w:themeColor="text1"/>
+      <w:sz w:val="18"/>
+    </w:rPr>
   </w:style>
 </w:styles>
 </file>

</xml_diff>

<commit_message>
Add widow/orphan control to normal word style
</commit_message>
<xml_diff>
--- a/src/word-styles-02.docx
+++ b/src/word-styles-02.docx
@@ -1226,9 +1226,8 @@
   <w:style w:type="paragraph" w:default="1" w:styleId="Normal">
     <w:name w:val="Normal"/>
     <w:qFormat/>
-    <w:rsid w:val="006F288B"/>
-    <w:pPr>
-      <w:widowControl w:val="0"/>
+    <w:rsid w:val="00F04D97"/>
+    <w:pPr>
       <w:spacing w:after="240" w:line="276" w:lineRule="auto"/>
     </w:pPr>
     <w:rPr>
@@ -1620,7 +1619,6 @@
     <w:rsid w:val="00C07D6F"/>
     <w:pPr>
       <w:keepLines/>
-      <w:widowControl/>
       <w:spacing w:after="80"/>
     </w:pPr>
     <w:rPr>

</xml_diff>